<commit_message>
Updated Resume in Assets folder
</commit_message>
<xml_diff>
--- a/assets/SoftwareDevelopmentResume.docx
+++ b/assets/SoftwareDevelopmentResume.docx
@@ -1,6 +1,6 @@
 
 <file path=word/document.xml><?xml version="1.0" encoding="utf-8"?>
-<w:document xmlns:wpc="http://schemas.microsoft.com/office/word/2010/wordprocessingCanvas" xmlns:cx="http://schemas.microsoft.com/office/drawing/2014/chartex" xmlns:cx1="http://schemas.microsoft.com/office/drawing/2015/9/8/chartex" xmlns:cx2="http://schemas.microsoft.com/office/drawing/2015/10/21/chartex" xmlns:cx3="http://schemas.microsoft.com/office/drawing/2016/5/9/chartex" xmlns:cx4="http://schemas.microsoft.com/office/drawing/2016/5/10/chartex" xmlns:cx5="http://schemas.microsoft.com/office/drawing/2016/5/11/chartex" xmlns:cx6="http://schemas.microsoft.com/office/drawing/2016/5/12/chartex" xmlns:cx7="http://schemas.microsoft.com/office/drawing/2016/5/13/chartex" xmlns:cx8="http://schemas.microsoft.com/office/drawing/2016/5/14/chartex" xmlns:mc="http://schemas.openxmlformats.org/markup-compatibility/2006" xmlns:aink="http://schemas.microsoft.com/office/drawing/2016/ink" xmlns:am3d="http://schemas.microsoft.com/office/drawing/2017/model3d" xmlns:o="urn:schemas-microsoft-com:office:office" xmlns:r="http://schemas.openxmlformats.org/officeDocument/2006/relationships" xmlns:m="http://schemas.openxmlformats.org/officeDocument/2006/math" xmlns:v="urn:schemas-microsoft-com:vml" xmlns:wp14="http://schemas.microsoft.com/office/word/2010/wordprocessingDrawing" xmlns:wp="http://schemas.openxmlformats.org/drawingml/2006/wordprocessingDrawing" xmlns:w10="urn:schemas-microsoft-com:office:word" xmlns:w="http://schemas.openxmlformats.org/wordprocessingml/2006/main" xmlns:w14="http://schemas.microsoft.com/office/word/2010/wordml" xmlns:w15="http://schemas.microsoft.com/office/word/2012/wordml" xmlns:w16cex="http://schemas.microsoft.com/office/word/2018/wordml/cex" xmlns:w16cid="http://schemas.microsoft.com/office/word/2016/wordml/cid" xmlns:w16="http://schemas.microsoft.com/office/word/2018/wordml" xmlns:w16se="http://schemas.microsoft.com/office/word/2015/wordml/symex" xmlns:wpg="http://schemas.microsoft.com/office/word/2010/wordprocessingGroup" xmlns:wpi="http://schemas.microsoft.com/office/word/2010/wordprocessingInk" xmlns:wne="http://schemas.microsoft.com/office/word/2006/wordml" xmlns:wps="http://schemas.microsoft.com/office/word/2010/wordprocessingShape" mc:Ignorable="w14 w15 w16se w16cid w16 w16cex wp14">
+<w:document xmlns:wpc="http://schemas.microsoft.com/office/word/2010/wordprocessingCanvas" xmlns:cx="http://schemas.microsoft.com/office/drawing/2014/chartex" xmlns:cx1="http://schemas.microsoft.com/office/drawing/2015/9/8/chartex" xmlns:cx2="http://schemas.microsoft.com/office/drawing/2015/10/21/chartex" xmlns:cx3="http://schemas.microsoft.com/office/drawing/2016/5/9/chartex" xmlns:cx4="http://schemas.microsoft.com/office/drawing/2016/5/10/chartex" xmlns:cx5="http://schemas.microsoft.com/office/drawing/2016/5/11/chartex" xmlns:cx6="http://schemas.microsoft.com/office/drawing/2016/5/12/chartex" xmlns:cx7="http://schemas.microsoft.com/office/drawing/2016/5/13/chartex" xmlns:cx8="http://schemas.microsoft.com/office/drawing/2016/5/14/chartex" xmlns:mc="http://schemas.openxmlformats.org/markup-compatibility/2006" xmlns:aink="http://schemas.microsoft.com/office/drawing/2016/ink" xmlns:am3d="http://schemas.microsoft.com/office/drawing/2017/model3d" xmlns:o="urn:schemas-microsoft-com:office:office" xmlns:r="http://schemas.openxmlformats.org/officeDocument/2006/relationships" xmlns:m="http://schemas.openxmlformats.org/officeDocument/2006/math" xmlns:v="urn:schemas-microsoft-com:vml" xmlns:wp14="http://schemas.microsoft.com/office/word/2010/wordprocessingDrawing" xmlns:wp="http://schemas.openxmlformats.org/drawingml/2006/wordprocessingDrawing" xmlns:w10="urn:schemas-microsoft-com:office:word" xmlns:w="http://schemas.openxmlformats.org/wordprocessingml/2006/main" xmlns:w14="http://schemas.microsoft.com/office/word/2010/wordml" xmlns:w15="http://schemas.microsoft.com/office/word/2012/wordml" xmlns:w16cex="http://schemas.microsoft.com/office/word/2018/wordml/cex" xmlns:w16cid="http://schemas.microsoft.com/office/word/2016/wordml/cid" xmlns:w16="http://schemas.microsoft.com/office/word/2018/wordml" xmlns:w16sdtdh="http://schemas.microsoft.com/office/word/2020/wordml/sdtdatahash" xmlns:w16se="http://schemas.microsoft.com/office/word/2015/wordml/symex" xmlns:wpg="http://schemas.microsoft.com/office/word/2010/wordprocessingGroup" xmlns:wpi="http://schemas.microsoft.com/office/word/2010/wordprocessingInk" xmlns:wne="http://schemas.microsoft.com/office/word/2006/wordml" xmlns:wps="http://schemas.microsoft.com/office/word/2010/wordprocessingShape" mc:Ignorable="w14 w15 w16se w16cid w16 w16cex w16sdtdh wp14">
   <w:body>
     <w:p>
       <w:pPr>
@@ -302,16 +302,8 @@
         <w:rPr>
           <w:rFonts w:cstheme="minorHAnsi"/>
         </w:rPr>
-        <w:t xml:space="preserve"> immersive learning program for Software Development taught with industry-guided curriculum, real-world project-based learning, and 500+ hours of logged coding time and </w:t>
-      </w:r>
-      <w:proofErr w:type="gramStart"/>
-      <w:r>
-        <w:rPr>
-          <w:rFonts w:cstheme="minorHAnsi"/>
-        </w:rPr>
-        <w:t>training</w:t>
-      </w:r>
-      <w:proofErr w:type="gramEnd"/>
+        <w:t xml:space="preserve"> immersive learning program for Software Development taught with industry-guided curriculum, real-world project-based learning, and 500+ hours of logged coding time and training</w:t>
+      </w:r>
     </w:p>
     <w:p>
       <w:pPr>
@@ -404,7 +396,15 @@
           <w:b/>
           <w:bCs/>
         </w:rPr>
-        <w:t>GPA:  3.42</w:t>
+        <w:t>GPA:  3.</w:t>
+      </w:r>
+      <w:r>
+        <w:rPr>
+          <w:rFonts w:cstheme="minorHAnsi"/>
+          <w:b/>
+          <w:bCs/>
+        </w:rPr>
+        <w:t>50</w:t>
       </w:r>
     </w:p>
     <w:p>
@@ -621,6 +621,26 @@
               </w:rPr>
               <w:t>, JavaScript</w:t>
             </w:r>
+            <w:r>
+              <w:rPr>
+                <w:rFonts w:cstheme="minorHAnsi"/>
+              </w:rPr>
+              <w:t xml:space="preserve">, </w:t>
+            </w:r>
+            <w:proofErr w:type="spellStart"/>
+            <w:r>
+              <w:rPr>
+                <w:rFonts w:cstheme="minorHAnsi"/>
+              </w:rPr>
+              <w:t>JQuery</w:t>
+            </w:r>
+            <w:proofErr w:type="spellEnd"/>
+            <w:r>
+              <w:rPr>
+                <w:rFonts w:cstheme="minorHAnsi"/>
+              </w:rPr>
+              <w:t>, Razor</w:t>
+            </w:r>
           </w:p>
         </w:tc>
       </w:tr>
@@ -911,16 +931,8 @@
         <w:rPr>
           <w:rFonts w:eastAsia="Times New Roman" w:cstheme="minorHAnsi"/>
         </w:rPr>
-        <w:t xml:space="preserve">ral </w:t>
-      </w:r>
-      <w:proofErr w:type="gramStart"/>
-      <w:r>
-        <w:rPr>
-          <w:rFonts w:eastAsia="Times New Roman" w:cstheme="minorHAnsi"/>
-        </w:rPr>
-        <w:t>style</w:t>
-      </w:r>
-      <w:proofErr w:type="gramEnd"/>
+        <w:t>ral style</w:t>
+      </w:r>
     </w:p>
     <w:p>
       <w:pPr>
@@ -938,16 +950,8 @@
         <w:rPr>
           <w:rFonts w:eastAsia="Times New Roman" w:cstheme="minorHAnsi"/>
         </w:rPr>
-        <w:t xml:space="preserve"> implemented n-tier </w:t>
-      </w:r>
-      <w:proofErr w:type="gramStart"/>
-      <w:r>
-        <w:rPr>
-          <w:rFonts w:eastAsia="Times New Roman" w:cstheme="minorHAnsi"/>
-        </w:rPr>
-        <w:t>programming</w:t>
-      </w:r>
-      <w:proofErr w:type="gramEnd"/>
+        <w:t xml:space="preserve"> implemented n-tier programming</w:t>
+      </w:r>
     </w:p>
     <w:p>
       <w:pPr>
@@ -985,16 +989,8 @@
         <w:rPr>
           <w:rFonts w:eastAsia="Times New Roman" w:cstheme="minorHAnsi"/>
         </w:rPr>
-        <w:t xml:space="preserve">database </w:t>
-      </w:r>
-      <w:proofErr w:type="gramStart"/>
-      <w:r>
-        <w:rPr>
-          <w:rFonts w:eastAsia="Times New Roman" w:cstheme="minorHAnsi"/>
-        </w:rPr>
-        <w:t>manipulation</w:t>
-      </w:r>
-      <w:proofErr w:type="gramEnd"/>
+        <w:t>database manipulation</w:t>
+      </w:r>
     </w:p>
     <w:p>
       <w:pPr>
@@ -1024,16 +1020,8 @@
         <w:rPr>
           <w:rFonts w:eastAsia="Times New Roman" w:cstheme="minorHAnsi"/>
         </w:rPr>
-        <w:t xml:space="preserve"> payment </w:t>
-      </w:r>
-      <w:proofErr w:type="gramStart"/>
-      <w:r>
-        <w:rPr>
-          <w:rFonts w:eastAsia="Times New Roman" w:cstheme="minorHAnsi"/>
-        </w:rPr>
-        <w:t>services</w:t>
-      </w:r>
-      <w:proofErr w:type="gramEnd"/>
+        <w:t xml:space="preserve"> payment services</w:t>
+      </w:r>
       <w:r>
         <w:rPr>
           <w:rFonts w:eastAsia="Times New Roman" w:cstheme="minorHAnsi"/>
@@ -1087,7 +1075,15 @@
           <w:b/>
           <w:bCs/>
         </w:rPr>
-        <w:t xml:space="preserve"> Mobile</w:t>
+        <w:t xml:space="preserve"> </w:t>
+      </w:r>
+      <w:r>
+        <w:rPr>
+          <w:rFonts w:eastAsia="Times New Roman" w:cstheme="minorHAnsi"/>
+          <w:b/>
+          <w:bCs/>
+        </w:rPr>
+        <w:t>Web</w:t>
       </w:r>
       <w:r>
         <w:rPr>
@@ -1122,7 +1118,51 @@
         <w:rPr>
           <w:rFonts w:eastAsia="Times New Roman" w:cstheme="minorHAnsi"/>
         </w:rPr>
-        <w:t>In progress</w:t>
+        <w:t>ASP.NET MVC</w:t>
+      </w:r>
+      <w:r>
+        <w:rPr>
+          <w:rFonts w:eastAsia="Times New Roman" w:cstheme="minorHAnsi"/>
+        </w:rPr>
+        <w:t xml:space="preserve"> Design Pattern</w:t>
+      </w:r>
+    </w:p>
+    <w:p>
+      <w:pPr>
+        <w:pStyle w:val="NoSpacing"/>
+        <w:numPr>
+          <w:ilvl w:val="1"/>
+          <w:numId w:val="4"/>
+        </w:numPr>
+        <w:jc w:val="left"/>
+        <w:rPr>
+          <w:rFonts w:eastAsia="Times New Roman" w:cstheme="minorHAnsi"/>
+        </w:rPr>
+      </w:pPr>
+      <w:r>
+        <w:rPr>
+          <w:rFonts w:eastAsia="Times New Roman" w:cstheme="minorHAnsi"/>
+        </w:rPr>
+        <w:t>n-tier, multi-table database</w:t>
+      </w:r>
+    </w:p>
+    <w:p>
+      <w:pPr>
+        <w:pStyle w:val="NoSpacing"/>
+        <w:numPr>
+          <w:ilvl w:val="1"/>
+          <w:numId w:val="4"/>
+        </w:numPr>
+        <w:jc w:val="left"/>
+        <w:rPr>
+          <w:rFonts w:eastAsia="Times New Roman" w:cstheme="minorHAnsi"/>
+        </w:rPr>
+      </w:pPr>
+      <w:r>
+        <w:rPr>
+          <w:rFonts w:eastAsia="Times New Roman" w:cstheme="minorHAnsi"/>
+        </w:rPr>
+        <w:t>Published on Azure</w:t>
       </w:r>
     </w:p>
     <w:p>
@@ -1302,16 +1342,8 @@
         <w:rPr>
           <w:color w:val="000000"/>
         </w:rPr>
-        <w:t xml:space="preserve"> and service over 100 </w:t>
-      </w:r>
-      <w:proofErr w:type="gramStart"/>
-      <w:r>
-        <w:rPr>
-          <w:color w:val="000000"/>
-        </w:rPr>
-        <w:t>clients</w:t>
-      </w:r>
-      <w:proofErr w:type="gramEnd"/>
+        <w:t xml:space="preserve"> and service over 100 clients</w:t>
+      </w:r>
     </w:p>
     <w:p>
       <w:pPr>
@@ -1360,16 +1392,8 @@
         <w:rPr>
           <w:color w:val="000000"/>
         </w:rPr>
-        <w:t xml:space="preserve">ds to long term </w:t>
-      </w:r>
-      <w:proofErr w:type="gramStart"/>
-      <w:r>
-        <w:rPr>
-          <w:color w:val="000000"/>
-        </w:rPr>
-        <w:t>relationships</w:t>
-      </w:r>
-      <w:proofErr w:type="gramEnd"/>
+        <w:t>ds to long term relationships</w:t>
+      </w:r>
     </w:p>
     <w:p>
       <w:pPr>
@@ -1387,22 +1411,28 @@
         <w:rPr>
           <w:color w:val="000000"/>
         </w:rPr>
-        <w:t>Manage weekly sched</w:t>
-      </w:r>
+        <w:t xml:space="preserve">Manage weekly </w:t>
+      </w:r>
+      <w:proofErr w:type="gramStart"/>
       <w:r>
         <w:rPr>
           <w:color w:val="000000"/>
         </w:rPr>
-        <w:t xml:space="preserve">ule for all jobs and </w:t>
-      </w:r>
-      <w:proofErr w:type="gramStart"/>
+        <w:t>sched</w:t>
+      </w:r>
       <w:r>
         <w:rPr>
           <w:color w:val="000000"/>
         </w:rPr>
-        <w:t>cleaners</w:t>
+        <w:t>ule</w:t>
       </w:r>
       <w:proofErr w:type="gramEnd"/>
+      <w:r>
+        <w:rPr>
+          <w:color w:val="000000"/>
+        </w:rPr>
+        <w:t xml:space="preserve"> for all jobs and cleaners</w:t>
+      </w:r>
     </w:p>
     <w:p>
       <w:pPr>
@@ -1450,16 +1480,8 @@
         <w:rPr>
           <w:color w:val="000000"/>
         </w:rPr>
-        <w:t xml:space="preserve">happy </w:t>
-      </w:r>
-      <w:proofErr w:type="gramStart"/>
-      <w:r>
-        <w:rPr>
-          <w:color w:val="000000"/>
-        </w:rPr>
-        <w:t>clients</w:t>
-      </w:r>
-      <w:proofErr w:type="gramEnd"/>
+        <w:t>happy clients</w:t>
+      </w:r>
     </w:p>
     <w:p>
       <w:pPr>
@@ -1527,24 +1549,6 @@
         <w:rPr>
           <w:rFonts w:cstheme="minorHAnsi"/>
         </w:rPr>
-        <w:t>EFA Core Value Award</w:t>
-      </w:r>
-    </w:p>
-    <w:p>
-      <w:pPr>
-        <w:pStyle w:val="ListParagraph"/>
-        <w:numPr>
-          <w:ilvl w:val="0"/>
-          <w:numId w:val="5"/>
-        </w:numPr>
-        <w:rPr>
-          <w:rFonts w:cstheme="minorHAnsi"/>
-        </w:rPr>
-      </w:pPr>
-      <w:r>
-        <w:rPr>
-          <w:rFonts w:cstheme="minorHAnsi"/>
-        </w:rPr>
         <w:t xml:space="preserve">High </w:t>
       </w:r>
       <w:proofErr w:type="spellStart"/>
@@ -1565,16 +1569,20 @@
         <w:rPr>
           <w:rFonts w:cstheme="minorHAnsi"/>
         </w:rPr>
-        <w:t xml:space="preserve"> consecutive semesters</w:t>
-      </w:r>
-    </w:p>
-    <w:p>
-      <w:pPr>
-        <w:rPr>
-          <w:rFonts w:cstheme="minorHAnsi"/>
-          <w:highlight w:val="darkGray"/>
-        </w:rPr>
-      </w:pPr>
+        <w:t xml:space="preserve"> </w:t>
+      </w:r>
+      <w:r>
+        <w:rPr>
+          <w:rFonts w:cstheme="minorHAnsi"/>
+        </w:rPr>
+        <w:t xml:space="preserve">five </w:t>
+      </w:r>
+      <w:r>
+        <w:rPr>
+          <w:rFonts w:cstheme="minorHAnsi"/>
+        </w:rPr>
+        <w:t>consecutive semesters</w:t>
+      </w:r>
     </w:p>
     <w:sectPr>
       <w:type w:val="continuous"/>
@@ -1588,7 +1596,7 @@
 </file>
 
 <file path=word/numbering.xml><?xml version="1.0" encoding="utf-8"?>
-<w:numbering xmlns:wpc="http://schemas.microsoft.com/office/word/2010/wordprocessingCanvas" xmlns:cx="http://schemas.microsoft.com/office/drawing/2014/chartex" xmlns:cx1="http://schemas.microsoft.com/office/drawing/2015/9/8/chartex" xmlns:cx2="http://schemas.microsoft.com/office/drawing/2015/10/21/chartex" xmlns:cx3="http://schemas.microsoft.com/office/drawing/2016/5/9/chartex" xmlns:cx4="http://schemas.microsoft.com/office/drawing/2016/5/10/chartex" xmlns:cx5="http://schemas.microsoft.com/office/drawing/2016/5/11/chartex" xmlns:cx6="http://schemas.microsoft.com/office/drawing/2016/5/12/chartex" xmlns:cx7="http://schemas.microsoft.com/office/drawing/2016/5/13/chartex" xmlns:cx8="http://schemas.microsoft.com/office/drawing/2016/5/14/chartex" xmlns:mc="http://schemas.openxmlformats.org/markup-compatibility/2006" xmlns:aink="http://schemas.microsoft.com/office/drawing/2016/ink" xmlns:am3d="http://schemas.microsoft.com/office/drawing/2017/model3d" xmlns:o="urn:schemas-microsoft-com:office:office" xmlns:r="http://schemas.openxmlformats.org/officeDocument/2006/relationships" xmlns:m="http://schemas.openxmlformats.org/officeDocument/2006/math" xmlns:v="urn:schemas-microsoft-com:vml" xmlns:wp14="http://schemas.microsoft.com/office/word/2010/wordprocessingDrawing" xmlns:wp="http://schemas.openxmlformats.org/drawingml/2006/wordprocessingDrawing" xmlns:w10="urn:schemas-microsoft-com:office:word" xmlns:w="http://schemas.openxmlformats.org/wordprocessingml/2006/main" xmlns:w14="http://schemas.microsoft.com/office/word/2010/wordml" xmlns:w15="http://schemas.microsoft.com/office/word/2012/wordml" xmlns:w16cex="http://schemas.microsoft.com/office/word/2018/wordml/cex" xmlns:w16cid="http://schemas.microsoft.com/office/word/2016/wordml/cid" xmlns:w16="http://schemas.microsoft.com/office/word/2018/wordml" xmlns:w16se="http://schemas.microsoft.com/office/word/2015/wordml/symex" xmlns:wpg="http://schemas.microsoft.com/office/word/2010/wordprocessingGroup" xmlns:wpi="http://schemas.microsoft.com/office/word/2010/wordprocessingInk" xmlns:wne="http://schemas.microsoft.com/office/word/2006/wordml" xmlns:wps="http://schemas.microsoft.com/office/word/2010/wordprocessingShape" mc:Ignorable="w14 w15 w16se w16cid w16 w16cex wp14">
+<w:numbering xmlns:wpc="http://schemas.microsoft.com/office/word/2010/wordprocessingCanvas" xmlns:cx="http://schemas.microsoft.com/office/drawing/2014/chartex" xmlns:cx1="http://schemas.microsoft.com/office/drawing/2015/9/8/chartex" xmlns:cx2="http://schemas.microsoft.com/office/drawing/2015/10/21/chartex" xmlns:cx3="http://schemas.microsoft.com/office/drawing/2016/5/9/chartex" xmlns:cx4="http://schemas.microsoft.com/office/drawing/2016/5/10/chartex" xmlns:cx5="http://schemas.microsoft.com/office/drawing/2016/5/11/chartex" xmlns:cx6="http://schemas.microsoft.com/office/drawing/2016/5/12/chartex" xmlns:cx7="http://schemas.microsoft.com/office/drawing/2016/5/13/chartex" xmlns:cx8="http://schemas.microsoft.com/office/drawing/2016/5/14/chartex" xmlns:mc="http://schemas.openxmlformats.org/markup-compatibility/2006" xmlns:aink="http://schemas.microsoft.com/office/drawing/2016/ink" xmlns:am3d="http://schemas.microsoft.com/office/drawing/2017/model3d" xmlns:o="urn:schemas-microsoft-com:office:office" xmlns:r="http://schemas.openxmlformats.org/officeDocument/2006/relationships" xmlns:m="http://schemas.openxmlformats.org/officeDocument/2006/math" xmlns:v="urn:schemas-microsoft-com:vml" xmlns:wp14="http://schemas.microsoft.com/office/word/2010/wordprocessingDrawing" xmlns:wp="http://schemas.openxmlformats.org/drawingml/2006/wordprocessingDrawing" xmlns:w10="urn:schemas-microsoft-com:office:word" xmlns:w="http://schemas.openxmlformats.org/wordprocessingml/2006/main" xmlns:w14="http://schemas.microsoft.com/office/word/2010/wordml" xmlns:w15="http://schemas.microsoft.com/office/word/2012/wordml" xmlns:w16cex="http://schemas.microsoft.com/office/word/2018/wordml/cex" xmlns:w16cid="http://schemas.microsoft.com/office/word/2016/wordml/cid" xmlns:w16="http://schemas.microsoft.com/office/word/2018/wordml" xmlns:w16sdtdh="http://schemas.microsoft.com/office/word/2020/wordml/sdtdatahash" xmlns:w16se="http://schemas.microsoft.com/office/word/2015/wordml/symex" xmlns:wpg="http://schemas.microsoft.com/office/word/2010/wordprocessingGroup" xmlns:wpi="http://schemas.microsoft.com/office/word/2010/wordprocessingInk" xmlns:wne="http://schemas.microsoft.com/office/word/2006/wordml" xmlns:wps="http://schemas.microsoft.com/office/word/2010/wordprocessingShape" mc:Ignorable="w14 w15 w16se w16cid w16 w16cex w16sdtdh wp14">
   <w:abstractNum w:abstractNumId="0" w15:restartNumberingAfterBreak="0">
     <w:nsid w:val="2BB459D3"/>
     <w:multiLevelType w:val="hybridMultilevel"/>
@@ -2289,7 +2297,7 @@
 </file>
 
 <file path=word/styles.xml><?xml version="1.0" encoding="utf-8"?>
-<w:styles xmlns:mc="http://schemas.openxmlformats.org/markup-compatibility/2006" xmlns:r="http://schemas.openxmlformats.org/officeDocument/2006/relationships" xmlns:w="http://schemas.openxmlformats.org/wordprocessingml/2006/main" xmlns:w14="http://schemas.microsoft.com/office/word/2010/wordml" xmlns:w15="http://schemas.microsoft.com/office/word/2012/wordml" xmlns:w16cex="http://schemas.microsoft.com/office/word/2018/wordml/cex" xmlns:w16cid="http://schemas.microsoft.com/office/word/2016/wordml/cid" xmlns:w16="http://schemas.microsoft.com/office/word/2018/wordml" xmlns:w16se="http://schemas.microsoft.com/office/word/2015/wordml/symex" mc:Ignorable="w14 w15 w16se w16cid w16 w16cex">
+<w:styles xmlns:mc="http://schemas.openxmlformats.org/markup-compatibility/2006" xmlns:r="http://schemas.openxmlformats.org/officeDocument/2006/relationships" xmlns:w="http://schemas.openxmlformats.org/wordprocessingml/2006/main" xmlns:w14="http://schemas.microsoft.com/office/word/2010/wordml" xmlns:w15="http://schemas.microsoft.com/office/word/2012/wordml" xmlns:w16cex="http://schemas.microsoft.com/office/word/2018/wordml/cex" xmlns:w16cid="http://schemas.microsoft.com/office/word/2016/wordml/cid" xmlns:w16="http://schemas.microsoft.com/office/word/2018/wordml" xmlns:w16sdtdh="http://schemas.microsoft.com/office/word/2020/wordml/sdtdatahash" xmlns:w16se="http://schemas.microsoft.com/office/word/2015/wordml/symex" mc:Ignorable="w14 w15 w16se w16cid w16 w16cex w16sdtdh">
   <w:docDefaults>
     <w:rPrDefault>
       <w:rPr>

</xml_diff>